<commit_message>
updated pdf and docx
</commit_message>
<xml_diff>
--- a/docs/docs/FBCoronavirusGuide.docx
+++ b/docs/docs/FBCoronavirusGuide.docx
@@ -765,13 +765,13 @@
         <w:r>
           <w:rPr>
             <w:rFonts w:ascii="Atlas Grotesk" w:cs="Atlas Grotesk" w:eastAsia="Atlas Grotesk" w:hAnsi="Atlas Grotesk"/>
-            <w:color w:val="0000ff"/>
+            <w:color w:val="1155cc"/>
             <w:sz w:val="20"/>
             <w:szCs w:val="20"/>
             <w:u w:val="single"/>
             <w:rtl w:val="0"/>
           </w:rPr>
-          <w:t xml:space="preserve">bit.ly/CGTranslate</w:t>
+          <w:t xml:space="preserve">http://fnbcovidguide.com/</w:t>
         </w:r>
       </w:hyperlink>
       <w:r>
@@ -804,58 +804,6 @@
       <w:pPr>
         <w:jc w:val="center"/>
         <w:rPr>
-          <w:rFonts w:ascii="Atlas Grotesk" w:cs="Atlas Grotesk" w:eastAsia="Atlas Grotesk" w:hAnsi="Atlas Grotesk"/>
-          <w:color w:val="000000"/>
-          <w:sz w:val="20"/>
-          <w:szCs w:val="20"/>
-        </w:rPr>
-      </w:pPr>
-      <w:r>
-        <w:rPr>
-          <w:rFonts w:ascii="Atlas Grotesk" w:cs="Atlas Grotesk" w:eastAsia="Atlas Grotesk" w:hAnsi="Atlas Grotesk"/>
-          <w:color w:val="000000"/>
-          <w:sz w:val="20"/>
-          <w:szCs w:val="20"/>
-          <w:rtl w:val="0"/>
-        </w:rPr>
-        <w:t xml:space="preserve">This work is licensed under the Creative Commons Attribution-NonCommercial 4.0 International License. To view a copy of this license, visit </w:t>
-      </w:r>
-    </w:p>
-    <w:p>
-      <w:pPr>
-        <w:jc w:val="center"/>
-        <w:rPr>
-          <w:rFonts w:ascii="Atlas Grotesk" w:cs="Atlas Grotesk" w:eastAsia="Atlas Grotesk" w:hAnsi="Atlas Grotesk"/>
-          <w:color w:val="000000"/>
-          <w:sz w:val="20"/>
-          <w:szCs w:val="20"/>
-        </w:rPr>
-      </w:pPr>
-      <w:bookmarkStart w:colFirst="0" w:colLast="0" w:name="_gjdgxs" w:id="0"/>
-      <w:bookmarkEnd w:id="0"/>
-      <w:hyperlink r:id="rId7">
-        <w:r>
-          <w:rPr>
-            <w:rFonts w:ascii="Atlas Grotesk" w:cs="Atlas Grotesk" w:eastAsia="Atlas Grotesk" w:hAnsi="Atlas Grotesk"/>
-            <w:color w:val="0000ff"/>
-            <w:sz w:val="20"/>
-            <w:szCs w:val="20"/>
-            <w:u w:val="single"/>
-            <w:rtl w:val="0"/>
-          </w:rPr>
-          <w:t xml:space="preserve">creativecommons.org/licenses/by-nc/4.0/</w:t>
-        </w:r>
-      </w:hyperlink>
-      <w:r>
-        <w:rPr>
-          <w:rtl w:val="0"/>
-        </w:rPr>
-      </w:r>
-    </w:p>
-    <w:p>
-      <w:pPr>
-        <w:jc w:val="center"/>
-        <w:rPr>
           <w:rFonts w:ascii="Atlas Grotesk Medium" w:cs="Atlas Grotesk Medium" w:eastAsia="Atlas Grotesk Medium" w:hAnsi="Atlas Grotesk Medium"/>
         </w:rPr>
       </w:pPr>
@@ -1100,7 +1048,7 @@
         </w:rPr>
         <w:t xml:space="preserve">In the US, the EPA has a list of products effective against coronavirus here: </w:t>
       </w:r>
-      <w:hyperlink r:id="rId8">
+      <w:hyperlink r:id="rId7">
         <w:r>
           <w:rPr>
             <w:rFonts w:ascii="EB Garamond" w:cs="EB Garamond" w:eastAsia="EB Garamond" w:hAnsi="EB Garamond"/>
@@ -1314,7 +1262,7 @@
         </w:rPr>
         <w:t xml:space="preserve">Download a printable 2-page PDF with a handwash notice and WHO recommended handwash methods at: </w:t>
       </w:r>
-      <w:hyperlink r:id="rId9">
+      <w:hyperlink r:id="rId8">
         <w:r>
           <w:rPr>
             <w:rFonts w:ascii="EB Garamond" w:cs="EB Garamond" w:eastAsia="EB Garamond" w:hAnsi="EB Garamond"/>
@@ -1373,7 +1321,7 @@
                     <pic:cNvPicPr preferRelativeResize="0"/>
                   </pic:nvPicPr>
                   <pic:blipFill>
-                    <a:blip r:embed="rId10"/>
+                    <a:blip r:embed="rId9"/>
                     <a:srcRect b="0" l="0" r="0" t="0"/>
                     <a:stretch>
                       <a:fillRect/>
@@ -1445,7 +1393,7 @@
                     <pic:cNvPicPr preferRelativeResize="0"/>
                   </pic:nvPicPr>
                   <pic:blipFill>
-                    <a:blip r:embed="rId11"/>
+                    <a:blip r:embed="rId10"/>
                     <a:srcRect b="0" l="0" r="0" t="0"/>
                     <a:stretch>
                       <a:fillRect/>
@@ -1521,7 +1469,7 @@
         </w:rPr>
         <w:t xml:space="preserve">Train (via demonstration) all staff to wash hands correctly: </w:t>
       </w:r>
-      <w:hyperlink r:id="rId12">
+      <w:hyperlink r:id="rId11">
         <w:r>
           <w:rPr>
             <w:rFonts w:ascii="EB Garamond" w:cs="EB Garamond" w:eastAsia="EB Garamond" w:hAnsi="EB Garamond"/>
@@ -1589,7 +1537,7 @@
     </w:p>
     <w:p>
       <w:pPr>
-        <w:jc w:val="center"/>
+        <w:jc w:val="left"/>
         <w:rPr>
           <w:rFonts w:ascii="Atlas Grotesk Medium" w:cs="Atlas Grotesk Medium" w:eastAsia="Atlas Grotesk Medium" w:hAnsi="Atlas Grotesk Medium"/>
         </w:rPr>
@@ -2771,8 +2719,8 @@
       </w:r>
     </w:p>
     <w:sectPr>
-      <w:headerReference r:id="rId13" w:type="default"/>
-      <w:footerReference r:id="rId14" w:type="default"/>
+      <w:headerReference r:id="rId12" w:type="default"/>
+      <w:footerReference r:id="rId13" w:type="default"/>
       <w:pgSz w:h="16840" w:w="11900"/>
       <w:pgMar w:bottom="1440" w:top="1440" w:left="1440" w:right="1440" w:header="708" w:footer="708"/>
       <w:pgNumType w:start="1"/>
@@ -2832,7 +2780,126 @@
         <w:vertAlign w:val="baseline"/>
         <w:rtl w:val="0"/>
       </w:rPr>
-      <w:t xml:space="preserve">March 14, 2020</w:t>
+      <w:t xml:space="preserve">March 1</w:t>
+    </w:r>
+    <w:r>
+      <w:rPr>
+        <w:rFonts w:ascii="Atlas Grotesk" w:cs="Atlas Grotesk" w:eastAsia="Atlas Grotesk" w:hAnsi="Atlas Grotesk"/>
+        <w:rtl w:val="0"/>
+      </w:rPr>
+      <w:t xml:space="preserve">5</w:t>
+    </w:r>
+    <w:r>
+      <w:rPr>
+        <w:rFonts w:ascii="Atlas Grotesk" w:cs="Atlas Grotesk" w:eastAsia="Atlas Grotesk" w:hAnsi="Atlas Grotesk"/>
+        <w:b w:val="0"/>
+        <w:i w:val="0"/>
+        <w:smallCaps w:val="0"/>
+        <w:strike w:val="0"/>
+        <w:color w:val="000000"/>
+        <w:sz w:val="24"/>
+        <w:szCs w:val="24"/>
+        <w:u w:val="none"/>
+        <w:shd w:fill="auto" w:val="clear"/>
+        <w:vertAlign w:val="baseline"/>
+        <w:rtl w:val="0"/>
+      </w:rPr>
+      <w:t xml:space="preserve">, 2020</w:t>
+    </w:r>
+  </w:p>
+  <w:p>
+    <w:pPr>
+      <w:keepNext w:val="0"/>
+      <w:keepLines w:val="0"/>
+      <w:widowControl w:val="1"/>
+      <w:pBdr>
+        <w:top w:space="0" w:sz="0" w:val="nil"/>
+        <w:left w:space="0" w:sz="0" w:val="nil"/>
+        <w:bottom w:space="0" w:sz="0" w:val="nil"/>
+        <w:right w:space="0" w:sz="0" w:val="nil"/>
+        <w:between w:space="0" w:sz="0" w:val="nil"/>
+      </w:pBdr>
+      <w:shd w:fill="auto" w:val="clear"/>
+      <w:tabs>
+        <w:tab w:val="center" w:pos="4680"/>
+        <w:tab w:val="right" w:pos="9360"/>
+      </w:tabs>
+      <w:spacing w:after="0" w:before="0" w:line="240" w:lineRule="auto"/>
+      <w:ind w:left="0" w:right="0" w:firstLine="0"/>
+      <w:jc w:val="center"/>
+      <w:rPr>
+        <w:rFonts w:ascii="Atlas Grotesk" w:cs="Atlas Grotesk" w:eastAsia="Atlas Grotesk" w:hAnsi="Atlas Grotesk"/>
+      </w:rPr>
+    </w:pPr>
+    <w:r>
+      <w:rPr>
+        <w:rFonts w:ascii="Atlas Grotesk" w:cs="Atlas Grotesk" w:eastAsia="Atlas Grotesk" w:hAnsi="Atlas Grotesk"/>
+        <w:rtl w:val="0"/>
+      </w:rPr>
+      <w:t xml:space="preserve">Latest version of this document is at </w:t>
+    </w:r>
+    <w:hyperlink r:id="rId1">
+      <w:r>
+        <w:rPr>
+          <w:rFonts w:ascii="Atlas Grotesk" w:cs="Atlas Grotesk" w:eastAsia="Atlas Grotesk" w:hAnsi="Atlas Grotesk"/>
+          <w:color w:val="1155cc"/>
+          <w:u w:val="single"/>
+          <w:rtl w:val="0"/>
+        </w:rPr>
+        <w:t xml:space="preserve">http://fnbcovidguide.com/</w:t>
+      </w:r>
+    </w:hyperlink>
+    <w:r>
+      <w:rPr>
+        <w:rtl w:val="0"/>
+      </w:rPr>
+    </w:r>
+  </w:p>
+  <w:p>
+    <w:pPr>
+      <w:jc w:val="center"/>
+      <w:rPr>
+        <w:rFonts w:ascii="Atlas Grotesk" w:cs="Atlas Grotesk" w:eastAsia="Atlas Grotesk" w:hAnsi="Atlas Grotesk"/>
+        <w:sz w:val="20"/>
+        <w:szCs w:val="20"/>
+      </w:rPr>
+    </w:pPr>
+    <w:r>
+      <w:rPr>
+        <w:rFonts w:ascii="Atlas Grotesk" w:cs="Atlas Grotesk" w:eastAsia="Atlas Grotesk" w:hAnsi="Atlas Grotesk"/>
+        <w:sz w:val="20"/>
+        <w:szCs w:val="20"/>
+        <w:rtl w:val="0"/>
+      </w:rPr>
+      <w:t xml:space="preserve">This work is licensed under the Creative Commons Attribution-NonCommercial 4.0 International License. To view a copy of this license, visit </w:t>
+    </w:r>
+  </w:p>
+  <w:p>
+    <w:pPr>
+      <w:jc w:val="center"/>
+      <w:rPr>
+        <w:rFonts w:ascii="Atlas Grotesk" w:cs="Atlas Grotesk" w:eastAsia="Atlas Grotesk" w:hAnsi="Atlas Grotesk"/>
+      </w:rPr>
+    </w:pPr>
+    <w:bookmarkStart w:colFirst="0" w:colLast="0" w:name="_gjdgxs" w:id="0"/>
+    <w:bookmarkEnd w:id="0"/>
+    <w:hyperlink r:id="rId2">
+      <w:r>
+        <w:rPr>
+          <w:rFonts w:ascii="Atlas Grotesk" w:cs="Atlas Grotesk" w:eastAsia="Atlas Grotesk" w:hAnsi="Atlas Grotesk"/>
+          <w:color w:val="0000ff"/>
+          <w:sz w:val="20"/>
+          <w:szCs w:val="20"/>
+          <w:u w:val="single"/>
+          <w:rtl w:val="0"/>
+        </w:rPr>
+        <w:t xml:space="preserve">creativecommons.org/licenses/by-nc/4.0/</w:t>
+      </w:r>
+    </w:hyperlink>
+    <w:r>
+      <w:rPr>
+        <w:rtl w:val="0"/>
+      </w:rPr>
     </w:r>
   </w:p>
   <w:p>

</xml_diff>